<commit_message>
Adding a especial case when ssh keys are modified or deleted
</commit_message>
<xml_diff>
--- a/Git Notes.docx
+++ b/Git Notes.docx
@@ -17,7 +17,6 @@
     <w:p>
       <w:pPr>
         <w:pStyle w:val="Normal"/>
-        <w:pBdr/>
         <w:ind w:hanging="0" w:left="0" w:right="0"/>
         <w:rPr/>
       </w:pPr>
@@ -33,7 +32,6 @@
     <w:p>
       <w:pPr>
         <w:pStyle w:val="Normal"/>
-        <w:pBdr/>
         <w:ind w:hanging="0" w:left="0" w:right="0"/>
         <w:rPr/>
       </w:pPr>
@@ -58,7 +56,6 @@
     <w:p>
       <w:pPr>
         <w:pStyle w:val="Normal"/>
-        <w:pBdr/>
         <w:ind w:hanging="0" w:left="0" w:right="0"/>
         <w:rPr/>
       </w:pPr>
@@ -74,7 +71,6 @@
     <w:p>
       <w:pPr>
         <w:pStyle w:val="Normal"/>
-        <w:pBdr/>
         <w:ind w:hanging="0" w:left="0" w:right="0"/>
         <w:rPr/>
       </w:pPr>
@@ -90,7 +86,6 @@
     <w:p>
       <w:pPr>
         <w:pStyle w:val="Normal"/>
-        <w:pBdr/>
         <w:ind w:hanging="0" w:left="0" w:right="0"/>
         <w:rPr/>
       </w:pPr>
@@ -124,7 +119,6 @@
     <w:p>
       <w:pPr>
         <w:pStyle w:val="Normal"/>
-        <w:pBdr/>
         <w:ind w:hanging="0" w:left="0" w:right="0"/>
         <w:rPr/>
       </w:pPr>
@@ -149,7 +143,6 @@
     <w:p>
       <w:pPr>
         <w:pStyle w:val="Normal"/>
-        <w:pBdr/>
         <w:ind w:hanging="0" w:left="0" w:right="0"/>
         <w:rPr/>
       </w:pPr>
@@ -165,7 +158,6 @@
     <w:p>
       <w:pPr>
         <w:pStyle w:val="Normal"/>
-        <w:pBdr/>
         <w:ind w:hanging="0" w:left="0" w:right="0"/>
         <w:rPr>
           <w:rFonts w:ascii="Courier New" w:hAnsi="Courier New" w:eastAsia="Courier New" w:cs="Courier New"/>
@@ -187,7 +179,6 @@
     <w:p>
       <w:pPr>
         <w:pStyle w:val="Normal"/>
-        <w:pBdr/>
         <w:ind w:hanging="0" w:left="0" w:right="0"/>
         <w:rPr>
           <w:rFonts w:ascii="Courier New" w:hAnsi="Courier New" w:eastAsia="Courier New" w:cs="Courier New"/>
@@ -222,7 +213,6 @@
     <w:p>
       <w:pPr>
         <w:pStyle w:val="Normal"/>
-        <w:pBdr/>
         <w:ind w:hanging="0" w:left="0" w:right="0"/>
         <w:rPr/>
       </w:pPr>
@@ -298,9 +288,6 @@
       <w:r>
         <w:rPr/>
         <w:t>To github.com:User/MyProject.git</w:t>
-      </w:r>
-      <w:r>
-        <w:rPr/>
         <w:tab/>
       </w:r>
     </w:p>
@@ -320,9 +307,6 @@
       <w:r>
         <w:rPr/>
         <w:t>* [new branch]      A_Branch -&gt; A_Branch</w:t>
-      </w:r>
-      <w:r>
-        <w:rPr/>
         <w:tab/>
       </w:r>
     </w:p>
@@ -369,7 +353,6 @@
     <w:p>
       <w:pPr>
         <w:pStyle w:val="Normal"/>
-        <w:pBdr/>
         <w:ind w:hanging="0" w:left="0" w:right="0"/>
         <w:rPr/>
       </w:pPr>
@@ -421,7 +404,6 @@
           <w:ilvl w:val="0"/>
           <w:numId w:val="1"/>
         </w:numPr>
-        <w:pBdr/>
         <w:ind w:hanging="360" w:left="709" w:right="0"/>
         <w:rPr/>
       </w:pPr>
@@ -453,7 +435,6 @@
     <w:p>
       <w:pPr>
         <w:pStyle w:val="Normal"/>
-        <w:pBdr/>
         <w:ind w:hanging="0" w:left="0" w:right="0"/>
         <w:rPr/>
       </w:pPr>
@@ -469,7 +450,6 @@
     <w:p>
       <w:pPr>
         <w:pStyle w:val="Normal"/>
-        <w:pBdr/>
         <w:ind w:hanging="0" w:left="0" w:right="0"/>
         <w:rPr/>
       </w:pPr>
@@ -485,7 +465,6 @@
     <w:p>
       <w:pPr>
         <w:pStyle w:val="Normal"/>
-        <w:pBdr/>
         <w:ind w:hanging="0" w:left="0" w:right="0"/>
         <w:rPr/>
       </w:pPr>
@@ -500,7 +479,6 @@
           <w:ilvl w:val="0"/>
           <w:numId w:val="2"/>
         </w:numPr>
-        <w:pBdr/>
         <w:ind w:hanging="360" w:left="709" w:right="0"/>
         <w:rPr/>
       </w:pPr>
@@ -532,7 +510,6 @@
     <w:p>
       <w:pPr>
         <w:pStyle w:val="Normal"/>
-        <w:pBdr/>
         <w:ind w:hanging="0" w:left="0" w:right="0"/>
         <w:rPr/>
       </w:pPr>
@@ -548,7 +525,6 @@
     <w:p>
       <w:pPr>
         <w:pStyle w:val="Normal"/>
-        <w:pBdr/>
         <w:ind w:hanging="0" w:left="0" w:right="0"/>
         <w:rPr/>
       </w:pPr>
@@ -564,7 +540,6 @@
     <w:p>
       <w:pPr>
         <w:pStyle w:val="Normal"/>
-        <w:pBdr/>
         <w:ind w:hanging="0" w:left="0" w:right="0"/>
         <w:rPr/>
       </w:pPr>
@@ -579,7 +554,6 @@
           <w:ilvl w:val="0"/>
           <w:numId w:val="3"/>
         </w:numPr>
-        <w:pBdr/>
         <w:ind w:hanging="360" w:left="709" w:right="0"/>
         <w:rPr/>
       </w:pPr>
@@ -611,7 +585,6 @@
     <w:p>
       <w:pPr>
         <w:pStyle w:val="Normal"/>
-        <w:pBdr/>
         <w:ind w:hanging="0" w:left="0" w:right="0"/>
         <w:rPr/>
       </w:pPr>
@@ -627,7 +600,6 @@
     <w:p>
       <w:pPr>
         <w:pStyle w:val="Normal"/>
-        <w:pBdr/>
         <w:ind w:hanging="0" w:left="0" w:right="0"/>
         <w:rPr/>
       </w:pPr>
@@ -643,18 +615,16 @@
     <w:p>
       <w:pPr>
         <w:pStyle w:val="Normal"/>
-        <w:pBdr/>
-        <w:ind w:hanging="0" w:left="0" w:right="0"/>
-        <w:rPr/>
-      </w:pPr>
-      <w:r>
-        <w:rPr/>
-      </w:r>
-    </w:p>
-    <w:p>
-      <w:pPr>
-        <w:pStyle w:val="Normal"/>
-        <w:pBdr/>
+        <w:ind w:hanging="0" w:left="0" w:right="0"/>
+        <w:rPr/>
+      </w:pPr>
+      <w:r>
+        <w:rPr/>
+      </w:r>
+    </w:p>
+    <w:p>
+      <w:pPr>
+        <w:pStyle w:val="Normal"/>
         <w:ind w:hanging="0" w:left="0" w:right="0"/>
         <w:rPr/>
       </w:pPr>
@@ -718,7 +688,6 @@
     <w:p>
       <w:pPr>
         <w:pStyle w:val="Normal"/>
-        <w:pBdr/>
         <w:ind w:hanging="0" w:left="0" w:right="0"/>
         <w:rPr>
           <w:rFonts w:ascii="Times New Roman" w:hAnsi="Times New Roman" w:eastAsia="Times New Roman" w:cs="Times New Roman"/>
@@ -741,7 +710,6 @@
     <w:p>
       <w:pPr>
         <w:pStyle w:val="Normal"/>
-        <w:pBdr/>
         <w:ind w:hanging="0" w:left="0" w:right="0"/>
         <w:rPr>
           <w:rFonts w:ascii="Times New Roman" w:hAnsi="Times New Roman" w:eastAsia="Times New Roman" w:cs="Times New Roman"/>
@@ -779,7 +747,6 @@
     <w:p>
       <w:pPr>
         <w:pStyle w:val="Normal"/>
-        <w:pBdr/>
         <w:ind w:hanging="0" w:left="0" w:right="0"/>
         <w:rPr/>
       </w:pPr>
@@ -795,7 +762,6 @@
     <w:p>
       <w:pPr>
         <w:pStyle w:val="Normal"/>
-        <w:pBdr/>
         <w:ind w:hanging="0" w:left="0" w:right="0"/>
         <w:rPr/>
       </w:pPr>
@@ -811,7 +777,6 @@
     <w:p>
       <w:pPr>
         <w:pStyle w:val="Normal"/>
-        <w:pBdr/>
         <w:ind w:hanging="0" w:left="0" w:right="0"/>
         <w:rPr/>
       </w:pPr>
@@ -827,18 +792,16 @@
     <w:p>
       <w:pPr>
         <w:pStyle w:val="Normal"/>
-        <w:pBdr/>
-        <w:ind w:hanging="0" w:left="0" w:right="0"/>
-        <w:rPr/>
-      </w:pPr>
-      <w:r>
-        <w:rPr/>
-      </w:r>
-    </w:p>
-    <w:p>
-      <w:pPr>
-        <w:pStyle w:val="Normal"/>
-        <w:pBdr/>
+        <w:ind w:hanging="0" w:left="0" w:right="0"/>
+        <w:rPr/>
+      </w:pPr>
+      <w:r>
+        <w:rPr/>
+      </w:r>
+    </w:p>
+    <w:p>
+      <w:pPr>
+        <w:pStyle w:val="Normal"/>
         <w:ind w:hanging="0" w:left="0" w:right="0"/>
         <w:rPr>
           <w:rFonts w:ascii="Times New Roman" w:hAnsi="Times New Roman" w:eastAsia="Times New Roman" w:cs="Times New Roman"/>
@@ -876,7 +839,6 @@
     <w:p>
       <w:pPr>
         <w:pStyle w:val="Normal"/>
-        <w:pBdr/>
         <w:ind w:hanging="0" w:left="0" w:right="0"/>
         <w:rPr>
           <w:rFonts w:ascii="Times New Roman" w:hAnsi="Times New Roman" w:eastAsia="Times New Roman" w:cs="Times New Roman"/>
@@ -895,7 +857,6 @@
     <w:p>
       <w:pPr>
         <w:pStyle w:val="Normal"/>
-        <w:pBdr/>
         <w:ind w:hanging="0" w:left="0" w:right="0"/>
         <w:rPr>
           <w:b/>
@@ -918,7 +879,6 @@
     <w:p>
       <w:pPr>
         <w:pStyle w:val="Normal"/>
-        <w:pBdr/>
         <w:ind w:hanging="0" w:left="0" w:right="0"/>
         <w:rPr>
           <w:b w:val="false"/>
@@ -941,7 +901,6 @@
     <w:p>
       <w:pPr>
         <w:pStyle w:val="Normal"/>
-        <w:pBdr/>
         <w:ind w:hanging="0" w:left="0" w:right="0"/>
         <w:rPr>
           <w:b w:val="false"/>
@@ -967,7 +926,6 @@
     <w:p>
       <w:pPr>
         <w:pStyle w:val="Normal"/>
-        <w:pBdr/>
         <w:ind w:hanging="0" w:left="0" w:right="0"/>
         <w:rPr>
           <w:b w:val="false"/>
@@ -990,7 +948,6 @@
     <w:p>
       <w:pPr>
         <w:pStyle w:val="Normal"/>
-        <w:pBdr/>
         <w:ind w:hanging="0" w:left="0" w:right="0"/>
         <w:rPr>
           <w:b/>
@@ -1016,7 +973,6 @@
           <w:ilvl w:val="0"/>
           <w:numId w:val="4"/>
         </w:numPr>
-        <w:pBdr/>
         <w:spacing w:before="0" w:after="0"/>
         <w:ind w:hanging="360" w:left="709" w:right="0"/>
         <w:contextualSpacing/>
@@ -1045,7 +1001,6 @@
           <w:ilvl w:val="0"/>
           <w:numId w:val="4"/>
         </w:numPr>
-        <w:pBdr/>
         <w:spacing w:before="0" w:after="0"/>
         <w:ind w:hanging="360" w:left="709" w:right="0"/>
         <w:contextualSpacing/>
@@ -1072,7 +1027,6 @@
           <w:ilvl w:val="1"/>
           <w:numId w:val="4"/>
         </w:numPr>
-        <w:pBdr/>
         <w:spacing w:before="0" w:after="0"/>
         <w:ind w:hanging="360" w:left="1429" w:right="0"/>
         <w:contextualSpacing/>
@@ -1110,7 +1064,6 @@
           <w:ilvl w:val="1"/>
           <w:numId w:val="4"/>
         </w:numPr>
-        <w:pBdr/>
         <w:spacing w:before="0" w:after="0"/>
         <w:ind w:hanging="360" w:left="1429" w:right="0"/>
         <w:contextualSpacing/>
@@ -1136,7 +1089,6 @@
           <w:ilvl w:val="2"/>
           <w:numId w:val="4"/>
         </w:numPr>
-        <w:pBdr/>
         <w:spacing w:before="0" w:after="0"/>
         <w:ind w:hanging="180" w:left="2149" w:right="0"/>
         <w:contextualSpacing/>
@@ -1162,7 +1114,6 @@
           <w:ilvl w:val="0"/>
           <w:numId w:val="4"/>
         </w:numPr>
-        <w:pBdr/>
         <w:spacing w:before="0" w:after="0"/>
         <w:ind w:hanging="360" w:left="709" w:right="0"/>
         <w:contextualSpacing/>
@@ -1190,7 +1141,6 @@
           <w:ilvl w:val="0"/>
           <w:numId w:val="4"/>
         </w:numPr>
-        <w:pBdr/>
         <w:spacing w:before="0" w:after="0"/>
         <w:ind w:hanging="360" w:left="709" w:right="0"/>
         <w:contextualSpacing/>
@@ -1219,7 +1169,6 @@
           <w:ilvl w:val="0"/>
           <w:numId w:val="4"/>
         </w:numPr>
-        <w:pBdr/>
         <w:tabs>
           <w:tab w:val="clear" w:pos="708"/>
           <w:tab w:val="left" w:pos="2457" w:leader="none"/>
@@ -1275,7 +1224,6 @@
     <w:p>
       <w:pPr>
         <w:pStyle w:val="Normal"/>
-        <w:pBdr/>
         <w:ind w:hanging="0" w:left="0" w:right="0"/>
         <w:rPr/>
       </w:pPr>
@@ -1287,41 +1235,18 @@
         </w:rPr>
         <w:t>Crear o modificar el archivo ‘config’ de SSH</w:t>
         <w:br/>
-      </w:r>
-      <w:r>
-        <w:rPr>
-          <w:rFonts w:eastAsia="Courier New" w:cs="Courier New" w:ascii="Courier New" w:hAnsi="Courier New"/>
-          <w:color w:val="000000"/>
-          <w:sz w:val="20"/>
-        </w:rPr>
-        <w:t>nano ~/.ssh/config</w:t>
-      </w:r>
-      <w:r>
-        <w:rPr>
-          <w:rFonts w:eastAsia="Courier New" w:cs="Courier New" w:ascii="Courier New" w:hAnsi="Courier New"/>
-          <w:color w:val="000000"/>
-          <w:sz w:val="20"/>
-        </w:rPr>
-        <w:t xml:space="preserve">   </w:t>
+        <w:t xml:space="preserve">nano ~/.ssh/config   </w:t>
         <w:br/>
         <w:br/>
         <w:t>Ejemplo:</w:t>
         <w:br/>
         <w:br/>
-      </w:r>
-      <w:r>
-        <w:rPr>
-          <w:rFonts w:eastAsia="Courier New" w:cs="Courier New" w:ascii="Courier New" w:hAnsi="Courier New"/>
-          <w:color w:val="000000"/>
-          <w:sz w:val="20"/>
-        </w:rPr>
         <w:t># Configuración para GitHub con clave personal</w:t>
       </w:r>
     </w:p>
     <w:p>
       <w:pPr>
         <w:pStyle w:val="Normal"/>
-        <w:pBdr/>
         <w:ind w:hanging="0" w:left="0" w:right="0"/>
         <w:rPr/>
       </w:pPr>
@@ -1337,7 +1262,6 @@
     <w:p>
       <w:pPr>
         <w:pStyle w:val="Normal"/>
-        <w:pBdr/>
         <w:ind w:hanging="0" w:left="0" w:right="0"/>
         <w:rPr/>
       </w:pPr>
@@ -1361,7 +1285,6 @@
     <w:p>
       <w:pPr>
         <w:pStyle w:val="Normal"/>
-        <w:pBdr/>
         <w:tabs>
           <w:tab w:val="clear" w:pos="708"/>
           <w:tab w:val="left" w:pos="2457" w:leader="none"/>
@@ -1393,7 +1316,6 @@
     <w:p>
       <w:pPr>
         <w:pStyle w:val="Normal"/>
-        <w:pBdr/>
         <w:ind w:hanging="0" w:left="0" w:right="0"/>
         <w:rPr/>
       </w:pPr>
@@ -1417,7 +1339,6 @@
     <w:p>
       <w:pPr>
         <w:pStyle w:val="Normal"/>
-        <w:pBdr/>
         <w:tabs>
           <w:tab w:val="clear" w:pos="708"/>
           <w:tab w:val="left" w:pos="2457" w:leader="none"/>
@@ -1433,7 +1354,6 @@
     <w:p>
       <w:pPr>
         <w:pStyle w:val="Normal"/>
-        <w:pBdr/>
         <w:ind w:hanging="0" w:left="0" w:right="0"/>
         <w:rPr/>
       </w:pPr>
@@ -1449,7 +1369,6 @@
     <w:p>
       <w:pPr>
         <w:pStyle w:val="Normal"/>
-        <w:pBdr/>
         <w:ind w:hanging="0" w:left="0" w:right="0"/>
         <w:rPr/>
       </w:pPr>
@@ -1465,7 +1384,6 @@
     <w:p>
       <w:pPr>
         <w:pStyle w:val="Normal"/>
-        <w:pBdr/>
         <w:ind w:hanging="0" w:left="0" w:right="0"/>
         <w:rPr/>
       </w:pPr>
@@ -1489,7 +1407,6 @@
     <w:p>
       <w:pPr>
         <w:pStyle w:val="Normal"/>
-        <w:pBdr/>
         <w:tabs>
           <w:tab w:val="clear" w:pos="708"/>
           <w:tab w:val="left" w:pos="2457" w:leader="none"/>
@@ -1523,7 +1440,6 @@
     <w:p>
       <w:pPr>
         <w:pStyle w:val="Normal"/>
-        <w:pBdr/>
         <w:ind w:hanging="0" w:left="0" w:right="0"/>
         <w:rPr>
           <w:rFonts w:ascii="Courier New" w:hAnsi="Courier New" w:eastAsia="Courier New" w:cs="Courier New"/>
@@ -1553,7 +1469,6 @@
     <w:p>
       <w:pPr>
         <w:pStyle w:val="Heading3"/>
-        <w:pBdr/>
         <w:ind w:hanging="0" w:left="0" w:right="0"/>
         <w:rPr/>
       </w:pPr>
@@ -1617,7 +1532,6 @@
     <w:p>
       <w:pPr>
         <w:pStyle w:val="Normal"/>
-        <w:pBdr/>
         <w:ind w:hanging="0" w:left="0" w:right="0"/>
         <w:rPr/>
       </w:pPr>
@@ -1633,7 +1547,6 @@
     <w:p>
       <w:pPr>
         <w:pStyle w:val="Normal"/>
-        <w:pBdr/>
         <w:ind w:hanging="0" w:left="0" w:right="0"/>
         <w:rPr/>
       </w:pPr>
@@ -1649,7 +1562,6 @@
     <w:p>
       <w:pPr>
         <w:pStyle w:val="Normal"/>
-        <w:pBdr/>
         <w:ind w:hanging="0" w:left="0" w:right="0"/>
         <w:rPr/>
       </w:pPr>
@@ -1665,18 +1577,16 @@
     <w:p>
       <w:pPr>
         <w:pStyle w:val="Normal"/>
-        <w:pBdr/>
-        <w:ind w:hanging="0" w:left="0" w:right="0"/>
-        <w:rPr/>
-      </w:pPr>
-      <w:r>
-        <w:rPr/>
-      </w:r>
-    </w:p>
-    <w:p>
-      <w:pPr>
-        <w:pStyle w:val="Normal"/>
-        <w:pBdr/>
+        <w:ind w:hanging="0" w:left="0" w:right="0"/>
+        <w:rPr/>
+      </w:pPr>
+      <w:r>
+        <w:rPr/>
+      </w:r>
+    </w:p>
+    <w:p>
+      <w:pPr>
+        <w:pStyle w:val="Normal"/>
         <w:ind w:hanging="0" w:left="0" w:right="0"/>
         <w:rPr>
           <w:rFonts w:ascii="Times New Roman" w:hAnsi="Times New Roman" w:eastAsia="Times New Roman" w:cs="Times New Roman"/>
@@ -1820,7 +1730,6 @@
     <w:p>
       <w:pPr>
         <w:pStyle w:val="Normal"/>
-        <w:pBdr/>
         <w:ind w:hanging="0" w:left="0" w:right="0"/>
         <w:rPr>
           <w:rFonts w:ascii="Times New Roman" w:hAnsi="Times New Roman" w:eastAsia="Times New Roman" w:cs="Times New Roman"/>
@@ -1852,7 +1761,6 @@
     <w:p>
       <w:pPr>
         <w:pStyle w:val="Normal"/>
-        <w:pBdr/>
         <w:ind w:hanging="0" w:left="0" w:right="0"/>
         <w:rPr>
           <w:rFonts w:ascii="Times New Roman" w:hAnsi="Times New Roman" w:eastAsia="Times New Roman" w:cs="Times New Roman"/>
@@ -1891,7 +1799,6 @@
     <w:p>
       <w:pPr>
         <w:pStyle w:val="Normal"/>
-        <w:pBdr/>
         <w:tabs>
           <w:tab w:val="clear" w:pos="708"/>
           <w:tab w:val="left" w:pos="2457" w:leader="none"/>
@@ -1920,7 +1827,6 @@
     <w:p>
       <w:pPr>
         <w:pStyle w:val="Normal"/>
-        <w:pBdr/>
         <w:tabs>
           <w:tab w:val="clear" w:pos="708"/>
           <w:tab w:val="left" w:pos="2457" w:leader="none"/>
@@ -1946,7 +1852,6 @@
     <w:p>
       <w:pPr>
         <w:pStyle w:val="Normal"/>
-        <w:pBdr/>
         <w:tabs>
           <w:tab w:val="clear" w:pos="708"/>
           <w:tab w:val="left" w:pos="2457" w:leader="none"/>
@@ -1972,7 +1877,6 @@
     <w:p>
       <w:pPr>
         <w:pStyle w:val="Normal"/>
-        <w:pBdr/>
         <w:tabs>
           <w:tab w:val="clear" w:pos="708"/>
           <w:tab w:val="left" w:pos="2457" w:leader="none"/>
@@ -2007,7 +1911,6 @@
     <w:p>
       <w:pPr>
         <w:pStyle w:val="Normal"/>
-        <w:pBdr/>
         <w:tabs>
           <w:tab w:val="clear" w:pos="708"/>
           <w:tab w:val="left" w:pos="2457" w:leader="none"/>
@@ -2042,7 +1945,6 @@
     <w:p>
       <w:pPr>
         <w:pStyle w:val="Normal"/>
-        <w:pBdr/>
         <w:tabs>
           <w:tab w:val="clear" w:pos="708"/>
           <w:tab w:val="left" w:pos="2457" w:leader="none"/>
@@ -2077,7 +1979,6 @@
     <w:p>
       <w:pPr>
         <w:pStyle w:val="Normal"/>
-        <w:pBdr/>
         <w:tabs>
           <w:tab w:val="clear" w:pos="708"/>
           <w:tab w:val="left" w:pos="2457" w:leader="none"/>
@@ -2091,13 +1992,16 @@
         </w:rPr>
       </w:pPr>
       <w:r>
-        <w:rPr/>
-      </w:r>
-    </w:p>
-    <w:p>
-      <w:pPr>
-        <w:pStyle w:val="Normal"/>
-        <w:pBdr/>
+        <w:rPr>
+          <w:rFonts w:eastAsia="Times New Roman" w:cs="Times New Roman" w:ascii="Times New Roman" w:hAnsi="Times New Roman"/>
+          <w:sz w:val="24"/>
+          <w:szCs w:val="24"/>
+        </w:rPr>
+      </w:r>
+    </w:p>
+    <w:p>
+      <w:pPr>
+        <w:pStyle w:val="Normal"/>
         <w:tabs>
           <w:tab w:val="clear" w:pos="708"/>
           <w:tab w:val="left" w:pos="2457" w:leader="none"/>
@@ -2123,7 +2027,6 @@
     <w:p>
       <w:pPr>
         <w:pStyle w:val="Normal"/>
-        <w:pBdr/>
         <w:tabs>
           <w:tab w:val="clear" w:pos="708"/>
           <w:tab w:val="left" w:pos="2457" w:leader="none"/>
@@ -2149,7 +2052,6 @@
     <w:p>
       <w:pPr>
         <w:pStyle w:val="Normal"/>
-        <w:pBdr/>
         <w:tabs>
           <w:tab w:val="clear" w:pos="708"/>
           <w:tab w:val="left" w:pos="2457" w:leader="none"/>
@@ -2184,7 +2086,6 @@
     <w:p>
       <w:pPr>
         <w:pStyle w:val="Normal"/>
-        <w:pBdr/>
         <w:tabs>
           <w:tab w:val="clear" w:pos="708"/>
           <w:tab w:val="left" w:pos="2457" w:leader="none"/>
@@ -2219,7 +2120,6 @@
     <w:p>
       <w:pPr>
         <w:pStyle w:val="Normal"/>
-        <w:pBdr/>
         <w:tabs>
           <w:tab w:val="clear" w:pos="708"/>
           <w:tab w:val="left" w:pos="2457" w:leader="none"/>
@@ -2254,7 +2154,6 @@
     <w:p>
       <w:pPr>
         <w:pStyle w:val="Normal"/>
-        <w:pBdr/>
         <w:tabs>
           <w:tab w:val="clear" w:pos="708"/>
           <w:tab w:val="left" w:pos="2457" w:leader="none"/>
@@ -2268,13 +2167,16 @@
         </w:rPr>
       </w:pPr>
       <w:r>
-        <w:rPr/>
-      </w:r>
-    </w:p>
-    <w:p>
-      <w:pPr>
-        <w:pStyle w:val="Normal"/>
-        <w:pBdr/>
+        <w:rPr>
+          <w:rFonts w:eastAsia="Times New Roman" w:cs="Times New Roman" w:ascii="Times New Roman" w:hAnsi="Times New Roman"/>
+          <w:sz w:val="24"/>
+          <w:szCs w:val="24"/>
+        </w:rPr>
+      </w:r>
+    </w:p>
+    <w:p>
+      <w:pPr>
+        <w:pStyle w:val="Normal"/>
         <w:tabs>
           <w:tab w:val="clear" w:pos="708"/>
           <w:tab w:val="left" w:pos="2457" w:leader="none"/>
@@ -2300,7 +2202,6 @@
     <w:p>
       <w:pPr>
         <w:pStyle w:val="Normal"/>
-        <w:pBdr/>
         <w:tabs>
           <w:tab w:val="clear" w:pos="708"/>
           <w:tab w:val="left" w:pos="2457" w:leader="none"/>
@@ -2326,7 +2227,6 @@
     <w:p>
       <w:pPr>
         <w:pStyle w:val="Normal"/>
-        <w:pBdr/>
         <w:tabs>
           <w:tab w:val="clear" w:pos="708"/>
           <w:tab w:val="left" w:pos="2457" w:leader="none"/>
@@ -2361,7 +2261,6 @@
     <w:p>
       <w:pPr>
         <w:pStyle w:val="Normal"/>
-        <w:pBdr/>
         <w:tabs>
           <w:tab w:val="clear" w:pos="708"/>
           <w:tab w:val="left" w:pos="2457" w:leader="none"/>
@@ -2375,13 +2274,16 @@
         </w:rPr>
       </w:pPr>
       <w:r>
-        <w:rPr/>
-      </w:r>
-    </w:p>
-    <w:p>
-      <w:pPr>
-        <w:pStyle w:val="Normal"/>
-        <w:pBdr/>
+        <w:rPr>
+          <w:rFonts w:eastAsia="Times New Roman" w:cs="Times New Roman" w:ascii="Times New Roman" w:hAnsi="Times New Roman"/>
+          <w:sz w:val="24"/>
+          <w:szCs w:val="24"/>
+        </w:rPr>
+      </w:r>
+    </w:p>
+    <w:p>
+      <w:pPr>
+        <w:pStyle w:val="Normal"/>
         <w:tabs>
           <w:tab w:val="clear" w:pos="708"/>
           <w:tab w:val="left" w:pos="2457" w:leader="none"/>
@@ -2407,7 +2309,6 @@
     <w:p>
       <w:pPr>
         <w:pStyle w:val="Normal"/>
-        <w:pBdr/>
         <w:tabs>
           <w:tab w:val="clear" w:pos="708"/>
           <w:tab w:val="left" w:pos="2457" w:leader="none"/>
@@ -2433,7 +2334,6 @@
     <w:p>
       <w:pPr>
         <w:pStyle w:val="Normal"/>
-        <w:pBdr/>
         <w:tabs>
           <w:tab w:val="clear" w:pos="708"/>
           <w:tab w:val="left" w:pos="2457" w:leader="none"/>
@@ -2465,16 +2365,7 @@
         <w:t>User DevMartinG</w:t>
         <w:br/>
         <w:br/>
-        <w:t xml:space="preserve">Lo guardamos con la combinacion de teclas ‘ctrl + o’, asi habremos configurado en este ejemplo dos llaves SSH en nuestro ordenador. </w:t>
-      </w:r>
-      <w:r>
-        <w:rPr>
-          <w:rFonts w:eastAsia="Times New Roman" w:cs="Times New Roman" w:ascii="Times New Roman" w:hAnsi="Times New Roman"/>
-          <w:color w:val="000000"/>
-          <w:sz w:val="24"/>
-          <w:szCs w:val="24"/>
-        </w:rPr>
-        <w:t>Si los repositorios con los que trabajaremos pertecen a cualquiera de la llaves que hemos configurado y sean propietarios no habra ningun problema al usar un ‘git clone’, sin embargo si el repositorio es de otro propietario pero somos participantes de ese repositorio, lo que podemos hacer es usar la llave correspondiente la cual esta asociada a la cuenta participante de ese repo, por ejmplo:</w:t>
+        <w:t>Lo guardamos con la combinacion de teclas ‘ctrl + o’, asi habremos configurado en este ejemplo dos llaves SSH en nuestro ordenador. Si los repositorios con los que trabajaremos pertecen a cualquiera de la llaves que hemos configurado y sean propietarios no habra ningun problema al usar un ‘git clone’, sin embargo si el repositorio es de otro propietario pero somos participantes de ese repositorio, lo que podemos hacer es usar la llave correspondiente la cual esta asociada a la cuenta participante de ese repo, por ejmplo:</w:t>
         <w:br/>
         <w:br/>
       </w:r>
@@ -2493,7 +2384,6 @@
     <w:p>
       <w:pPr>
         <w:pStyle w:val="Normal"/>
-        <w:pBdr/>
         <w:tabs>
           <w:tab w:val="clear" w:pos="708"/>
           <w:tab w:val="left" w:pos="2457" w:leader="none"/>
@@ -2520,7 +2410,6 @@
     <w:p>
       <w:pPr>
         <w:pStyle w:val="Normal"/>
-        <w:pBdr/>
         <w:tabs>
           <w:tab w:val="clear" w:pos="708"/>
           <w:tab w:val="left" w:pos="2457" w:leader="none"/>
@@ -2547,7 +2436,6 @@
     <w:p>
       <w:pPr>
         <w:pStyle w:val="Normal"/>
-        <w:pBdr/>
         <w:tabs>
           <w:tab w:val="clear" w:pos="708"/>
           <w:tab w:val="left" w:pos="2457" w:leader="none"/>
@@ -2567,13 +2455,6 @@
           <w:szCs w:val="24"/>
         </w:rPr>
         <w:t>Una vez dentro de nuestro repositorio local, primero debemos asegurarnos de no tener ningun archivo pendiente a ser agregado omodificaciones pendientes, de tener alguna, entonces deberemos primero correr los comandos ‘git add .’, luego ‘git commit -m “My commit”, una vez resuelto cualquier pendiente recien ejecutaremos el siguiente comando:</w:t>
-      </w:r>
-      <w:r>
-        <w:rPr>
-          <w:rFonts w:eastAsia="Times New Roman" w:cs="Times New Roman" w:ascii="Times New Roman" w:hAnsi="Times New Roman"/>
-          <w:sz w:val="24"/>
-          <w:szCs w:val="24"/>
-        </w:rPr>
         <w:tab/>
         <w:tab/>
       </w:r>
@@ -2581,7 +2462,6 @@
     <w:p>
       <w:pPr>
         <w:pStyle w:val="Normal"/>
-        <w:pBdr/>
         <w:tabs>
           <w:tab w:val="clear" w:pos="708"/>
           <w:tab w:val="left" w:pos="2457" w:leader="none"/>
@@ -2630,9 +2510,198 @@
           <w:t>git@github.com-DevMartinG</w:t>
         </w:r>
       </w:hyperlink>
+      <w:r>
+        <w:rPr>
+          <w:rFonts w:eastAsia="Times New Roman" w:cs="Times New Roman" w:ascii="Times New Roman" w:hAnsi="Times New Roman"/>
+          <w:b/>
+          <w:bCs/>
+          <w:color w:val="000000"/>
+          <w:sz w:val="24"/>
+          <w:szCs w:val="24"/>
+        </w:rPr>
+        <w:t>:DevMartinG/pruebas2.git</w:t>
+      </w:r>
+    </w:p>
+    <w:p>
+      <w:pPr>
+        <w:pStyle w:val="Normal"/>
+        <w:tabs>
+          <w:tab w:val="clear" w:pos="708"/>
+          <w:tab w:val="left" w:pos="2457" w:leader="none"/>
+          <w:tab w:val="left" w:pos="2575" w:leader="none"/>
+        </w:tabs>
+        <w:ind w:hanging="0" w:left="0" w:right="0"/>
+        <w:rPr>
+          <w:rFonts w:ascii="Times New Roman" w:hAnsi="Times New Roman" w:eastAsia="Times New Roman" w:cs="Times New Roman"/>
+          <w:sz w:val="24"/>
+          <w:szCs w:val="24"/>
+        </w:rPr>
+      </w:pPr>
+      <w:r>
+        <w:rPr>
+          <w:rFonts w:eastAsia="Times New Roman" w:cs="Times New Roman" w:ascii="Times New Roman" w:hAnsi="Times New Roman"/>
+          <w:b w:val="false"/>
+          <w:bCs w:val="false"/>
+          <w:color w:val="000000"/>
+          <w:sz w:val="24"/>
+          <w:szCs w:val="24"/>
+        </w:rPr>
+        <w:t>Con este comando estamos indicando que usaremos la llave SSH asociada a DevMartinG para hacer un push hacia un repositorio remoto vacio o nuevo ‘pruebas2.git’, de esta manera quedara asociada esa llave a ese repo para poder realizar los ‘push’ y los ‘pull’.</w:t>
+      </w:r>
+      <w:r>
+        <w:rPr>
+          <w:rFonts w:eastAsia="Times New Roman" w:cs="Times New Roman" w:ascii="Times New Roman" w:hAnsi="Times New Roman"/>
+          <w:color w:val="000000"/>
+          <w:sz w:val="24"/>
+          <w:szCs w:val="24"/>
+        </w:rPr>
+        <w:t xml:space="preserve">         </w:t>
+      </w:r>
+      <w:r>
+        <w:rPr>
+          <w:rFonts w:eastAsia="Courier New" w:cs="Courier New" w:ascii="Courier New" w:hAnsi="Courier New"/>
+          <w:color w:val="000000"/>
+          <w:sz w:val="20"/>
+          <w:szCs w:val="24"/>
+        </w:rPr>
+        <w:tab/>
+        <w:tab/>
+      </w:r>
+    </w:p>
+    <w:p>
+      <w:pPr>
+        <w:pStyle w:val="Normal"/>
+        <w:tabs>
+          <w:tab w:val="clear" w:pos="708"/>
+          <w:tab w:val="left" w:pos="2457" w:leader="none"/>
+          <w:tab w:val="left" w:pos="2575" w:leader="none"/>
+        </w:tabs>
+        <w:ind w:hanging="0" w:left="0" w:right="0"/>
+        <w:rPr>
+          <w:rFonts w:ascii="Times New Roman" w:hAnsi="Times New Roman" w:eastAsia="Times New Roman" w:cs="Times New Roman"/>
+          <w:sz w:val="24"/>
+          <w:szCs w:val="24"/>
+        </w:rPr>
+      </w:pPr>
+      <w:r>
+        <w:rPr>
+          <w:rFonts w:eastAsia="Times New Roman" w:cs="Times New Roman" w:ascii="Times New Roman" w:hAnsi="Times New Roman"/>
+          <w:b/>
+          <w:bCs/>
+          <w:color w:val="000000"/>
+          <w:sz w:val="36"/>
+          <w:szCs w:val="24"/>
+          <w:u w:val="single"/>
+        </w:rPr>
+        <w:t>NOTA : Caso especial</w:t>
+      </w:r>
+      <w:r>
+        <w:rPr>
+          <w:rFonts w:eastAsia="Times New Roman" w:cs="Times New Roman" w:ascii="Times New Roman" w:hAnsi="Times New Roman"/>
+          <w:b/>
+          <w:bCs/>
+          <w:color w:val="000000"/>
+          <w:sz w:val="24"/>
+          <w:szCs w:val="24"/>
+        </w:rPr>
+        <w:t xml:space="preserve"> </w:t>
+      </w:r>
+      <w:r>
+        <w:rPr>
+          <w:rFonts w:eastAsia="Times New Roman" w:cs="Times New Roman" w:ascii="Times New Roman" w:hAnsi="Times New Roman"/>
+          <w:color w:val="000000"/>
+          <w:sz w:val="24"/>
+          <w:szCs w:val="24"/>
+        </w:rPr>
+        <w:t xml:space="preserve">        </w:t>
+      </w:r>
+      <w:r>
+        <w:rPr>
+          <w:rFonts w:eastAsia="Courier New" w:cs="Courier New" w:ascii="Courier New" w:hAnsi="Courier New"/>
+          <w:color w:val="000000"/>
+          <w:sz w:val="20"/>
+          <w:szCs w:val="24"/>
+        </w:rPr>
+        <w:tab/>
+      </w:r>
+    </w:p>
+    <w:p>
+      <w:pPr>
+        <w:pStyle w:val="Normal"/>
+        <w:tabs>
+          <w:tab w:val="clear" w:pos="708"/>
+          <w:tab w:val="left" w:pos="2457" w:leader="none"/>
+          <w:tab w:val="left" w:pos="2575" w:leader="none"/>
+        </w:tabs>
+        <w:ind w:hanging="0" w:left="0" w:right="0"/>
+        <w:rPr>
+          <w:rFonts w:ascii="Times New Roman" w:hAnsi="Times New Roman" w:eastAsia="Times New Roman" w:cs="Times New Roman"/>
+          <w:sz w:val="24"/>
+          <w:szCs w:val="24"/>
+        </w:rPr>
+      </w:pPr>
+      <w:r>
+        <w:rPr>
+          <w:rFonts w:eastAsia="Times New Roman" w:cs="Times New Roman" w:ascii="Times New Roman" w:hAnsi="Times New Roman"/>
+          <w:b w:val="false"/>
+          <w:bCs w:val="false"/>
+          <w:color w:val="000000"/>
+          <w:sz w:val="24"/>
+          <w:szCs w:val="24"/>
+        </w:rPr>
+        <w:t>Puede que exista el siguiente caso en el que tenias ya una llave ssh generada, la hayas borrado y esta estabas usandola para unos repositorios locales sincronizados a repositorios remotos , pero al momento de hacer push te bota un error asi:</w:t>
+        <w:br/>
+        <w:br/>
+        <w:t xml:space="preserve">❯ git push </w:t>
+      </w:r>
+    </w:p>
+    <w:p>
+      <w:pPr>
+        <w:pStyle w:val="Normal"/>
+        <w:tabs>
+          <w:tab w:val="clear" w:pos="708"/>
+          <w:tab w:val="left" w:pos="2457" w:leader="none"/>
+          <w:tab w:val="left" w:pos="2575" w:leader="none"/>
+        </w:tabs>
+        <w:ind w:hanging="0" w:left="0" w:right="0"/>
+        <w:rPr>
+          <w:rFonts w:ascii="Times New Roman" w:hAnsi="Times New Roman" w:eastAsia="Times New Roman" w:cs="Times New Roman"/>
+          <w:sz w:val="24"/>
+          <w:szCs w:val="24"/>
+        </w:rPr>
+      </w:pPr>
+      <w:r>
+        <w:rPr>
+          <w:rFonts w:eastAsia="Times New Roman" w:cs="Times New Roman" w:ascii="Times New Roman" w:hAnsi="Times New Roman"/>
+          <w:b w:val="false"/>
+          <w:bCs w:val="false"/>
+          <w:color w:val="000000"/>
+          <w:sz w:val="24"/>
+          <w:szCs w:val="24"/>
+        </w:rPr>
+        <w:t>ERROR: Permission to usuarioDeRepo/RepoRemoto.git denied to DevMartinG. fatal: No se pudo leer del repositorio remoto. Por favor asegúrate de que tengas los permisos de acceso correctos y que el repositorio exista.</w:t>
+        <w:br/>
+        <w:br/>
+        <w:t>Como vez aqui no esta usando la llave correcta, en su lugar esta usando las credenciales de otra llave SSH, para resolver esto, usaremos el siguiente comando para actualizar las credenciales:</w:t>
+        <w:br/>
+        <w:br/>
+        <w:t xml:space="preserve">→ </w:t>
+      </w:r>
+      <w:r>
+        <w:rPr>
+          <w:rFonts w:eastAsia="Times New Roman" w:cs="Times New Roman" w:ascii="Times New Roman" w:hAnsi="Times New Roman"/>
+          <w:b/>
+          <w:bCs/>
+          <w:color w:val="000000"/>
+          <w:sz w:val="24"/>
+          <w:szCs w:val="24"/>
+        </w:rPr>
+        <w:t xml:space="preserve">git remote set-url origin </w:t>
+      </w:r>
       <w:hyperlink r:id="rId6">
         <w:r>
           <w:rPr>
+            <w:rStyle w:val="Hyperlink"/>
             <w:rFonts w:eastAsia="Times New Roman" w:cs="Times New Roman" w:ascii="Times New Roman" w:hAnsi="Times New Roman"/>
             <w:b/>
             <w:bCs/>
@@ -2640,19 +2709,101 @@
             <w:sz w:val="24"/>
             <w:szCs w:val="24"/>
           </w:rPr>
-          <w:t>:DevMartinG/pruebas2.git</w:t>
+          <w:t>git@github.com-demargin</w:t>
         </w:r>
       </w:hyperlink>
-    </w:p>
-    <w:p>
-      <w:pPr>
-        <w:pStyle w:val="Normal"/>
-        <w:pBdr/>
+      <w:r>
+        <w:rPr>
+          <w:rFonts w:eastAsia="Times New Roman" w:cs="Times New Roman" w:ascii="Times New Roman" w:hAnsi="Times New Roman"/>
+          <w:b/>
+          <w:bCs/>
+          <w:color w:val="000000"/>
+          <w:sz w:val="24"/>
+          <w:szCs w:val="24"/>
+        </w:rPr>
+        <w:t>:usuarioDeRepo/RepoRemoto.git</w:t>
+        <w:br/>
+      </w:r>
+      <w:r>
+        <w:rPr>
+          <w:rFonts w:eastAsia="Times New Roman" w:cs="Times New Roman" w:ascii="Times New Roman" w:hAnsi="Times New Roman"/>
+          <w:b w:val="false"/>
+          <w:bCs w:val="false"/>
+          <w:color w:val="000000"/>
+          <w:sz w:val="24"/>
+          <w:szCs w:val="24"/>
+        </w:rPr>
+        <w:t xml:space="preserve">como se ve, el error era causado porque la llave que estaba tomando era para el usuario </w:t>
+      </w:r>
+      <w:r>
+        <w:rPr>
+          <w:rFonts w:eastAsia="Times New Roman" w:cs="Times New Roman" w:ascii="Times New Roman" w:hAnsi="Times New Roman"/>
+          <w:b/>
+          <w:bCs/>
+          <w:color w:val="000000"/>
+          <w:sz w:val="24"/>
+          <w:szCs w:val="24"/>
+          <w:u w:val="single"/>
+        </w:rPr>
+        <w:t>DevMartinG</w:t>
+      </w:r>
+      <w:r>
+        <w:rPr>
+          <w:rFonts w:eastAsia="Times New Roman" w:cs="Times New Roman" w:ascii="Times New Roman" w:hAnsi="Times New Roman"/>
+          <w:b w:val="false"/>
+          <w:bCs w:val="false"/>
+          <w:color w:val="000000"/>
+          <w:sz w:val="24"/>
+          <w:szCs w:val="24"/>
+        </w:rPr>
+        <w:t xml:space="preserve"> y no para el correcto que en este caso es el usuario </w:t>
+      </w:r>
+      <w:r>
+        <w:rPr>
+          <w:rFonts w:eastAsia="Times New Roman" w:cs="Times New Roman" w:ascii="Times New Roman" w:hAnsi="Times New Roman"/>
+          <w:b/>
+          <w:bCs/>
+          <w:color w:val="000000"/>
+          <w:sz w:val="24"/>
+          <w:szCs w:val="24"/>
+          <w:u w:val="single"/>
+        </w:rPr>
+        <w:t xml:space="preserve">demargin, </w:t>
+      </w:r>
+      <w:r>
+        <w:rPr>
+          <w:rFonts w:eastAsia="Times New Roman" w:cs="Times New Roman" w:ascii="Times New Roman" w:hAnsi="Times New Roman"/>
+          <w:b w:val="false"/>
+          <w:bCs w:val="false"/>
+          <w:color w:val="000000"/>
+          <w:sz w:val="24"/>
+          <w:szCs w:val="24"/>
+          <w:u w:val="single"/>
+        </w:rPr>
+        <w:t xml:space="preserve"> </w:t>
+      </w:r>
+      <w:r>
+        <w:rPr>
+          <w:rFonts w:eastAsia="Times New Roman" w:cs="Times New Roman" w:ascii="Times New Roman" w:hAnsi="Times New Roman"/>
+          <w:b w:val="false"/>
+          <w:bCs w:val="false"/>
+          <w:color w:val="000000"/>
+          <w:sz w:val="24"/>
+          <w:szCs w:val="24"/>
+          <w:u w:val="none"/>
+        </w:rPr>
+        <w:t>en este caso en particular asi se resolveria el problema, y ya podremos hacer push sin ningun problema.</w:t>
+      </w:r>
+    </w:p>
+    <w:p>
+      <w:pPr>
+        <w:pStyle w:val="Normal"/>
         <w:tabs>
           <w:tab w:val="clear" w:pos="708"/>
           <w:tab w:val="left" w:pos="2457" w:leader="none"/>
           <w:tab w:val="left" w:pos="2575" w:leader="none"/>
         </w:tabs>
+        <w:spacing w:before="0" w:after="200"/>
         <w:ind w:hanging="0" w:left="0" w:right="0"/>
         <w:rPr>
           <w:rFonts w:ascii="Times New Roman" w:hAnsi="Times New Roman" w:eastAsia="Times New Roman" w:cs="Times New Roman"/>
@@ -2661,51 +2812,7 @@
         </w:rPr>
       </w:pPr>
       <w:r>
-        <w:rPr>
-          <w:rFonts w:eastAsia="Times New Roman" w:cs="Times New Roman" w:ascii="Times New Roman" w:hAnsi="Times New Roman"/>
-          <w:b w:val="false"/>
-          <w:bCs w:val="false"/>
-          <w:color w:val="000000"/>
-          <w:sz w:val="24"/>
-          <w:szCs w:val="24"/>
-        </w:rPr>
-        <w:t>Con este comando estamos indicando que usaremos la llave SSH asociada a DevMartinG para hacer un push hacia un repositorio remoto vacio o nuevo ‘pruebas2.git’, de esta manera quedara asociada esa llave a ese repo para poder realizar los ‘push’ y los ‘pull’.</w:t>
-      </w:r>
-      <w:r>
-        <w:rPr>
-          <w:rFonts w:eastAsia="Times New Roman" w:cs="Times New Roman" w:ascii="Times New Roman" w:hAnsi="Times New Roman"/>
-          <w:color w:val="000000"/>
-          <w:sz w:val="24"/>
-          <w:szCs w:val="24"/>
-        </w:rPr>
-        <w:t xml:space="preserve">         </w:t>
-      </w:r>
-      <w:r>
-        <w:rPr>
-          <w:rFonts w:eastAsia="Courier New" w:cs="Courier New" w:ascii="Courier New" w:hAnsi="Courier New"/>
-          <w:color w:val="000000"/>
-          <w:sz w:val="20"/>
-          <w:szCs w:val="24"/>
-        </w:rPr>
-        <w:tab/>
-        <w:tab/>
-      </w:r>
-    </w:p>
-    <w:p>
-      <w:pPr>
-        <w:pStyle w:val="Normal"/>
-        <w:tabs>
-          <w:tab w:val="clear" w:pos="708"/>
-          <w:tab w:val="left" w:pos="2457" w:leader="none"/>
-          <w:tab w:val="left" w:pos="2575" w:leader="none"/>
-        </w:tabs>
-        <w:spacing w:before="0" w:after="200"/>
-        <w:rPr/>
-      </w:pPr>
-      <w:r>
-        <w:rPr/>
-        <w:tab/>
-        <w:tab/>
+        <w:rPr/>
       </w:r>
     </w:p>
     <w:sectPr>
@@ -3545,6 +3652,7 @@
     <w:qFormat/>
     <w:pPr>
       <w:widowControl/>
+      <w:suppressAutoHyphens w:val="true"/>
       <w:bidi w:val="0"/>
       <w:spacing w:lineRule="auto" w:line="276" w:beforeAutospacing="0" w:before="0" w:afterAutospacing="0" w:after="200"/>
       <w:jc w:val="left"/>
@@ -4245,6 +4353,7 @@
     <w:qFormat/>
     <w:pPr>
       <w:widowControl/>
+      <w:suppressAutoHyphens w:val="true"/>
       <w:bidi w:val="0"/>
       <w:spacing w:lineRule="auto" w:line="276" w:beforeAutospacing="0" w:before="0" w:afterAutospacing="0" w:after="200"/>
       <w:jc w:val="left"/>

</xml_diff>

<commit_message>
Added Documentation for Veterinary Project
</commit_message>
<xml_diff>
--- a/Git Notes.docx
+++ b/Git Notes.docx
@@ -2405,6 +2405,36 @@
         </w:rPr>
         <w:t>En este caso el repositorio le pertenece al usuario Ernesto y el nombre del repo es ‘crappin.git’, pero si somos participantes de ese repo , entonces le indicamos que llave usaremos, en este caso usamos la llave ‘id_gitHubTrabajo, este comando asociara esa llave para ser usada en ese repositorio , de esta manera nos identificaremos de manera correcta para poder hacer ‘pull’ y ‘push’ a ese repo.</w:t>
         <w:br/>
+      </w:r>
+    </w:p>
+    <w:p>
+      <w:pPr>
+        <w:pStyle w:val="Normal"/>
+        <w:tabs>
+          <w:tab w:val="clear" w:pos="708"/>
+          <w:tab w:val="left" w:pos="2457" w:leader="none"/>
+          <w:tab w:val="left" w:pos="2575" w:leader="none"/>
+        </w:tabs>
+        <w:ind w:hanging="0" w:left="0" w:right="0"/>
+        <w:rPr>
+          <w:b/>
+          <w:bCs/>
+          <w:sz w:val="32"/>
+          <w:szCs w:val="32"/>
+          <w:u w:val="single"/>
+        </w:rPr>
+      </w:pPr>
+      <w:r>
+        <w:rPr>
+          <w:rFonts w:eastAsia="Times New Roman" w:cs="Times New Roman" w:ascii="Times New Roman" w:hAnsi="Times New Roman"/>
+          <w:b/>
+          <w:bCs/>
+          <w:color w:val="000000"/>
+          <w:sz w:val="32"/>
+          <w:szCs w:val="32"/>
+          <w:u w:val="single"/>
+        </w:rPr>
+        <w:t>Asignar las nuevas llaves Ssh a repositorios Locales</w:t>
       </w:r>
     </w:p>
     <w:p>
@@ -2812,7 +2842,11 @@
         </w:rPr>
       </w:pPr>
       <w:r>
-        <w:rPr/>
+        <w:rPr>
+          <w:rFonts w:eastAsia="Times New Roman" w:cs="Times New Roman" w:ascii="Times New Roman" w:hAnsi="Times New Roman"/>
+          <w:sz w:val="24"/>
+          <w:szCs w:val="24"/>
+        </w:rPr>
       </w:r>
     </w:p>
     <w:sectPr>

</xml_diff>